<commit_message>
made changes in propposal document
</commit_message>
<xml_diff>
--- a/Project proposal.docx
+++ b/Project proposal.docx
@@ -30,8 +30,6 @@
         </w:rPr>
         <w:t xml:space="preserve"> </w:t>
       </w:r>
-      <w:bookmarkStart w:id="0" w:name="_GoBack"/>
-      <w:bookmarkEnd w:id="0"/>
     </w:p>
     <w:p>
       <w:pPr>
@@ -651,17 +649,8 @@
                 <w:rFonts w:ascii="Times New Roman" w:eastAsia="Times New Roman" w:hAnsi="Times New Roman" w:cs="Times New Roman"/>
                 <w:color w:val="000000" w:themeColor="text1"/>
               </w:rPr>
-              <w:t xml:space="preserve">Pooja </w:t>
+              <w:t>Pooja Gundu</w:t>
             </w:r>
-            <w:proofErr w:type="spellStart"/>
-            <w:r>
-              <w:rPr>
-                <w:rFonts w:ascii="Times New Roman" w:eastAsia="Times New Roman" w:hAnsi="Times New Roman" w:cs="Times New Roman"/>
-                <w:color w:val="000000" w:themeColor="text1"/>
-              </w:rPr>
-              <w:t>Gundu</w:t>
-            </w:r>
-            <w:proofErr w:type="spellEnd"/>
           </w:p>
           <w:p>
             <w:pPr>
@@ -1420,7 +1409,23 @@
           <w:sz w:val="24"/>
           <w:szCs w:val="24"/>
         </w:rPr>
-        <w:t>o signs p for the game is defined as the user in this game.</w:t>
+        <w:t xml:space="preserve">o signs </w:t>
+      </w:r>
+      <w:r>
+        <w:rPr>
+          <w:rFonts w:ascii="Times New Roman" w:eastAsia="Times New Roman" w:hAnsi="Times New Roman" w:cs="Times New Roman"/>
+          <w:sz w:val="24"/>
+          <w:szCs w:val="24"/>
+        </w:rPr>
+        <w:t>u</w:t>
+      </w:r>
+      <w:r>
+        <w:rPr>
+          <w:rFonts w:ascii="Times New Roman" w:eastAsia="Times New Roman" w:hAnsi="Times New Roman" w:cs="Times New Roman"/>
+          <w:sz w:val="24"/>
+          <w:szCs w:val="24"/>
+        </w:rPr>
+        <w:t>p for the game is defined as the user in this game.</w:t>
       </w:r>
     </w:p>
     <w:p>
@@ -1460,6 +1465,8 @@
         </w:rPr>
         <w:t>Benefits:</w:t>
       </w:r>
+      <w:bookmarkStart w:id="0" w:name="_GoBack"/>
+      <w:bookmarkEnd w:id="0"/>
     </w:p>
     <w:p>
       <w:pPr>
@@ -1675,7 +1682,6 @@
           <w:sz w:val="28"/>
           <w:szCs w:val="28"/>
         </w:rPr>
-        <w:lastRenderedPageBreak/>
         <w:t>Contract scope / budget / schedule (2 semesters)</w:t>
       </w:r>
     </w:p>
@@ -1885,7 +1891,6 @@
           <w:sz w:val="28"/>
           <w:szCs w:val="28"/>
         </w:rPr>
-        <w:lastRenderedPageBreak/>
         <w:drawing>
           <wp:inline distT="0" distB="0" distL="0" distR="0">
             <wp:extent cx="5943600" cy="3341370"/>
@@ -2325,7 +2330,6 @@
           <w:sz w:val="28"/>
           <w:szCs w:val="28"/>
         </w:rPr>
-        <w:lastRenderedPageBreak/>
         <w:t>E-R</w:t>
       </w:r>
       <w:r>
@@ -2625,7 +2629,6 @@
           <w:sz w:val="28"/>
           <w:szCs w:val="28"/>
         </w:rPr>
-        <w:lastRenderedPageBreak/>
         <w:t>Consistent set of sample data in Exce</w:t>
       </w:r>
       <w:r>
@@ -4208,7 +4211,7 @@
 </file>
 
 <file path=customXml/itemProps1.xml><?xml version="1.0" encoding="utf-8"?>
-<ds:datastoreItem xmlns:ds="http://schemas.openxmlformats.org/officeDocument/2006/customXml" ds:itemID="{63BFE195-9DFD-4675-AD52-DE797DC84D4E}">
+<ds:datastoreItem xmlns:ds="http://schemas.openxmlformats.org/officeDocument/2006/customXml" ds:itemID="{00D28AFA-D59F-43A2-8FC1-8FAB26D3A100}">
   <ds:schemaRefs>
     <ds:schemaRef ds:uri="http://schemas.openxmlformats.org/officeDocument/2006/bibliography"/>
   </ds:schemaRefs>

</xml_diff>

<commit_message>
individual contribution text document
</commit_message>
<xml_diff>
--- a/Project proposal.docx
+++ b/Project proposal.docx
@@ -1090,21 +1090,21 @@
         <w:rPr>
           <w:rFonts w:ascii="Times New Roman" w:hAnsi="Times New Roman" w:cs="Times New Roman"/>
         </w:rPr>
-        <w:t xml:space="preserve">A player should activate one of the questing </w:t>
-      </w:r>
-      <w:proofErr w:type="spellStart"/>
-      <w:r>
-        <w:rPr>
-          <w:rFonts w:ascii="Times New Roman" w:hAnsi="Times New Roman" w:cs="Times New Roman"/>
-        </w:rPr>
-        <w:t>locations.The</w:t>
-      </w:r>
-      <w:proofErr w:type="spellEnd"/>
-      <w:r>
-        <w:rPr>
-          <w:rFonts w:ascii="Times New Roman" w:hAnsi="Times New Roman" w:cs="Times New Roman"/>
-        </w:rPr>
-        <w:t xml:space="preserve"> user must enter the geographic area (as determined by its mobile device) to score the location. Locations can be identified explicitly </w:t>
+        <w:t>A player should activate one of the questing locations.</w:t>
+      </w:r>
+      <w:r>
+        <w:rPr>
+          <w:rFonts w:ascii="Times New Roman" w:hAnsi="Times New Roman" w:cs="Times New Roman"/>
+        </w:rPr>
+        <w:t xml:space="preserve"> </w:t>
+      </w:r>
+      <w:bookmarkStart w:id="0" w:name="_GoBack"/>
+      <w:bookmarkEnd w:id="0"/>
+      <w:r>
+        <w:rPr>
+          <w:rFonts w:ascii="Times New Roman" w:hAnsi="Times New Roman" w:cs="Times New Roman"/>
+        </w:rPr>
+        <w:t xml:space="preserve">The user must enter the geographic area (as determined by its mobile device) to score the location. Locations can be identified explicitly </w:t>
       </w:r>
     </w:p>
     <w:p>
@@ -1465,8 +1465,6 @@
         </w:rPr>
         <w:t>Benefits:</w:t>
       </w:r>
-      <w:bookmarkStart w:id="0" w:name="_GoBack"/>
-      <w:bookmarkEnd w:id="0"/>
     </w:p>
     <w:p>
       <w:pPr>
@@ -4211,7 +4209,7 @@
 </file>
 
 <file path=customXml/itemProps1.xml><?xml version="1.0" encoding="utf-8"?>
-<ds:datastoreItem xmlns:ds="http://schemas.openxmlformats.org/officeDocument/2006/customXml" ds:itemID="{00D28AFA-D59F-43A2-8FC1-8FAB26D3A100}">
+<ds:datastoreItem xmlns:ds="http://schemas.openxmlformats.org/officeDocument/2006/customXml" ds:itemID="{DD152CD1-6598-4259-81C9-50E9E352E2AF}">
   <ds:schemaRefs>
     <ds:schemaRef ds:uri="http://schemas.openxmlformats.org/officeDocument/2006/bibliography"/>
   </ds:schemaRefs>

</xml_diff>